<commit_message>
last update before joe made figs
</commit_message>
<xml_diff>
--- a/ModelNotes_0524.docx
+++ b/ModelNotes_0524.docx
@@ -120,6 +120,16 @@
           <w:u w:val="single"/>
         </w:rPr>
       </w:pPr>
+    </w:p>
+    <w:p>
+      <w:pPr>
+        <w:rPr>
+          <w:b/>
+          <w:bCs/>
+          <w:highlight w:val="yellow"/>
+          <w:u w:val="single"/>
+        </w:rPr>
+      </w:pPr>
       <w:r>
         <w:rPr>
           <w:b/>
@@ -144,6 +154,16 @@
         <w:rPr>
           <w:b/>
           <w:bCs/>
+          <w:highlight w:val="yellow"/>
+          <w:u w:val="single"/>
+        </w:rPr>
+      </w:pPr>
+    </w:p>
+    <w:p>
+      <w:pPr>
+        <w:rPr>
+          <w:b/>
+          <w:bCs/>
           <w:u w:val="single"/>
         </w:rPr>
       </w:pPr>
@@ -156,6 +176,92 @@
         </w:rPr>
         <w:t>p-values should not be represented in the model figure unless they are adjusted.</w:t>
       </w:r>
+      <w:r>
+        <w:rPr>
+          <w:b/>
+          <w:bCs/>
+          <w:u w:val="single"/>
+        </w:rPr>
+        <w:t xml:space="preserve"> – python </w:t>
+      </w:r>
+      <w:proofErr w:type="spellStart"/>
+      <w:proofErr w:type="gramStart"/>
+      <w:r>
+        <w:rPr>
+          <w:b/>
+          <w:bCs/>
+          <w:u w:val="single"/>
+        </w:rPr>
+        <w:t>smf.mixedlm</w:t>
+      </w:r>
+      <w:proofErr w:type="spellEnd"/>
+      <w:proofErr w:type="gramEnd"/>
+      <w:r>
+        <w:rPr>
+          <w:b/>
+          <w:bCs/>
+          <w:u w:val="single"/>
+        </w:rPr>
+        <w:t xml:space="preserve"> does not automatically adjust</w:t>
+      </w:r>
+    </w:p>
+    <w:p>
+      <w:pPr>
+        <w:rPr>
+          <w:b/>
+          <w:bCs/>
+          <w:u w:val="single"/>
+        </w:rPr>
+      </w:pPr>
+    </w:p>
+    <w:p>
+      <w:pPr>
+        <w:rPr>
+          <w:b/>
+          <w:bCs/>
+          <w:u w:val="single"/>
+        </w:rPr>
+      </w:pPr>
+      <w:r>
+        <w:rPr>
+          <w:b/>
+          <w:bCs/>
+          <w:highlight w:val="yellow"/>
+          <w:u w:val="single"/>
+        </w:rPr>
+        <w:t xml:space="preserve">Do not look at overall (pooled) </w:t>
+      </w:r>
+      <w:proofErr w:type="spellStart"/>
+      <w:r>
+        <w:rPr>
+          <w:b/>
+          <w:bCs/>
+          <w:highlight w:val="yellow"/>
+          <w:u w:val="single"/>
+        </w:rPr>
+        <w:t>coef</w:t>
+      </w:r>
+      <w:proofErr w:type="spellEnd"/>
+      <w:r>
+        <w:rPr>
+          <w:b/>
+          <w:bCs/>
+          <w:highlight w:val="yellow"/>
+          <w:u w:val="single"/>
+        </w:rPr>
+        <w:t xml:space="preserve"> if we suspect significant random </w:t>
+      </w:r>
+      <w:proofErr w:type="gramStart"/>
+      <w:r>
+        <w:rPr>
+          <w:b/>
+          <w:bCs/>
+          <w:highlight w:val="yellow"/>
+          <w:u w:val="single"/>
+        </w:rPr>
+        <w:t>effects</w:t>
+      </w:r>
+      <w:proofErr w:type="gramEnd"/>
     </w:p>
     <w:p>
       <w:pPr>
@@ -237,706 +343,6 @@
           <w:u w:val="single"/>
         </w:rPr>
       </w:pPr>
-    </w:p>
-    <w:p>
-      <w:pPr>
-        <w:rPr>
-          <w:b/>
-          <w:bCs/>
-          <w:u w:val="single"/>
-        </w:rPr>
-      </w:pPr>
-      <w:r>
-        <w:rPr>
-          <w:b/>
-          <w:bCs/>
-          <w:u w:val="single"/>
-        </w:rPr>
-        <w:t>FH</w:t>
-      </w:r>
-    </w:p>
-    <w:p>
-      <w:r>
-        <w:t>Top models as singletons – testing single predictors:</w:t>
-      </w:r>
-    </w:p>
-    <w:p>
-      <w:r>
-        <w:t xml:space="preserve">0         </w:t>
-      </w:r>
-      <w:proofErr w:type="gramStart"/>
-      <w:r>
-        <w:t>thickness  364.006952</w:t>
-      </w:r>
-      <w:proofErr w:type="gramEnd"/>
-      <w:r>
-        <w:t xml:space="preserve"> -0.035795  7.120582e-01     True</w:t>
-      </w:r>
-    </w:p>
-    <w:p>
-      <w:r>
-        <w:t xml:space="preserve">1          </w:t>
-      </w:r>
-      <w:proofErr w:type="spellStart"/>
-      <w:r>
-        <w:t>leaf_</w:t>
-      </w:r>
-      <w:proofErr w:type="gramStart"/>
-      <w:r>
-        <w:t>sav</w:t>
-      </w:r>
-      <w:proofErr w:type="spellEnd"/>
-      <w:r>
-        <w:t xml:space="preserve">  363.918737</w:t>
-      </w:r>
-      <w:proofErr w:type="gramEnd"/>
-      <w:r>
-        <w:t xml:space="preserve"> -0.052448  6.383973e-01     True</w:t>
-      </w:r>
-    </w:p>
-    <w:p>
-      <w:r>
-        <w:t xml:space="preserve">2               </w:t>
-      </w:r>
-      <w:proofErr w:type="spellStart"/>
-      <w:proofErr w:type="gramStart"/>
-      <w:r>
-        <w:t>mpa</w:t>
-      </w:r>
-      <w:proofErr w:type="spellEnd"/>
-      <w:r>
-        <w:t xml:space="preserve">  363.735106</w:t>
-      </w:r>
-      <w:proofErr w:type="gramEnd"/>
-      <w:r>
-        <w:t xml:space="preserve">  0.050483  5.231286e-01     True</w:t>
-      </w:r>
-    </w:p>
-    <w:p>
-      <w:r>
-        <w:t xml:space="preserve">3        </w:t>
-      </w:r>
-      <w:proofErr w:type="spellStart"/>
-      <w:r>
-        <w:t>start_</w:t>
-      </w:r>
-      <w:proofErr w:type="gramStart"/>
-      <w:r>
-        <w:t>temp</w:t>
-      </w:r>
-      <w:proofErr w:type="spellEnd"/>
-      <w:r>
-        <w:t xml:space="preserve">  362.308272</w:t>
-      </w:r>
-      <w:proofErr w:type="gramEnd"/>
-      <w:r>
-        <w:t xml:space="preserve">  0.107725  1.736033e-01     True</w:t>
-      </w:r>
-    </w:p>
-    <w:p>
-      <w:r>
-        <w:t xml:space="preserve">4               </w:t>
-      </w:r>
-      <w:proofErr w:type="spellStart"/>
-      <w:proofErr w:type="gramStart"/>
-      <w:r>
-        <w:t>dmc</w:t>
-      </w:r>
-      <w:proofErr w:type="spellEnd"/>
-      <w:r>
-        <w:t xml:space="preserve">  362.239188</w:t>
-      </w:r>
-      <w:proofErr w:type="gramEnd"/>
-      <w:r>
-        <w:t xml:space="preserve">  0.139224  1.646000e-01     True</w:t>
-      </w:r>
-    </w:p>
-    <w:p/>
-    <w:p>
-      <w:r>
-        <w:t>Significant Interactions:</w:t>
-      </w:r>
-    </w:p>
-    <w:p>
-      <w:r>
-        <w:t>('</w:t>
-      </w:r>
-      <w:proofErr w:type="spellStart"/>
-      <w:r>
-        <w:t>lfm</w:t>
-      </w:r>
-      <w:proofErr w:type="spellEnd"/>
-      <w:r>
-        <w:t>', '</w:t>
-      </w:r>
-      <w:proofErr w:type="spellStart"/>
-      <w:r>
-        <w:t>sample_wt</w:t>
-      </w:r>
-      <w:proofErr w:type="spellEnd"/>
-      <w:r>
-        <w:t>')</w:t>
-      </w:r>
-    </w:p>
-    <w:p>
-      <w:r>
-        <w:t>('</w:t>
-      </w:r>
-      <w:proofErr w:type="spellStart"/>
-      <w:r>
-        <w:t>sample_wt</w:t>
-      </w:r>
-      <w:proofErr w:type="spellEnd"/>
-      <w:r>
-        <w:t>', '</w:t>
-      </w:r>
-      <w:proofErr w:type="spellStart"/>
-      <w:r>
-        <w:t>mpa</w:t>
-      </w:r>
-      <w:proofErr w:type="spellEnd"/>
-      <w:r>
-        <w:t>')</w:t>
-      </w:r>
-    </w:p>
-    <w:p>
-      <w:r>
-        <w:t>('</w:t>
-      </w:r>
-      <w:proofErr w:type="spellStart"/>
-      <w:r>
-        <w:t>sample_wt</w:t>
-      </w:r>
-      <w:proofErr w:type="spellEnd"/>
-      <w:r>
-        <w:t>', 'branching')</w:t>
-      </w:r>
-    </w:p>
-    <w:p/>
-    <w:p>
-      <w:pPr>
-        <w:rPr>
-          <w:b/>
-          <w:bCs/>
-        </w:rPr>
-      </w:pPr>
-      <w:r>
-        <w:rPr>
-          <w:b/>
-          <w:bCs/>
-        </w:rPr>
-        <w:t>Joe’s Model:</w:t>
-      </w:r>
-      <w:r>
-        <w:rPr>
-          <w:b/>
-          <w:bCs/>
-        </w:rPr>
-        <w:t xml:space="preserve"> </w:t>
-      </w:r>
-      <w:r>
-        <w:rPr>
-          <w:b/>
-          <w:bCs/>
-        </w:rPr>
-        <w:t>299.5</w:t>
-      </w:r>
-    </w:p>
-    <w:p>
-      <w:proofErr w:type="spellStart"/>
-      <w:r>
-        <w:t>fh</w:t>
-      </w:r>
-      <w:proofErr w:type="spellEnd"/>
-      <w:r>
-        <w:t xml:space="preserve"> ~ </w:t>
-      </w:r>
-      <w:proofErr w:type="spellStart"/>
-      <w:r>
-        <w:t>sample_wt</w:t>
-      </w:r>
-      <w:proofErr w:type="spellEnd"/>
-      <w:r>
-        <w:t>*</w:t>
-      </w:r>
-      <w:proofErr w:type="spellStart"/>
-      <w:r>
-        <w:t>lfm</w:t>
-      </w:r>
-      <w:proofErr w:type="spellEnd"/>
-      <w:r>
-        <w:t xml:space="preserve"> + </w:t>
-      </w:r>
-      <w:r>
-        <w:t>branching</w:t>
-      </w:r>
-    </w:p>
-    <w:p>
-      <w:pPr>
-        <w:rPr>
-          <w:b/>
-          <w:bCs/>
-        </w:rPr>
-      </w:pPr>
-    </w:p>
-    <w:p>
-      <w:pPr>
-        <w:rPr>
-          <w:b/>
-          <w:bCs/>
-        </w:rPr>
-      </w:pPr>
-      <w:r>
-        <w:rPr>
-          <w:b/>
-          <w:bCs/>
-        </w:rPr>
-        <w:t xml:space="preserve">My Models </w:t>
-      </w:r>
-      <w:r>
-        <w:rPr>
-          <w:b/>
-          <w:bCs/>
-          <w:i/>
-          <w:iCs/>
-        </w:rPr>
-        <w:t>(not VIF tested)</w:t>
-      </w:r>
-      <w:r>
-        <w:rPr>
-          <w:b/>
-          <w:bCs/>
-        </w:rPr>
-        <w:t>:</w:t>
-      </w:r>
-      <w:r>
-        <w:rPr>
-          <w:b/>
-          <w:bCs/>
-        </w:rPr>
-        <w:t xml:space="preserve"> min </w:t>
-      </w:r>
-      <w:proofErr w:type="gramStart"/>
-      <w:r>
-        <w:rPr>
-          <w:b/>
-          <w:bCs/>
-        </w:rPr>
-        <w:t>29</w:t>
-      </w:r>
-      <w:r>
-        <w:rPr>
-          <w:b/>
-          <w:bCs/>
-        </w:rPr>
-        <w:t>3.1</w:t>
-      </w:r>
-      <w:proofErr w:type="gramEnd"/>
-    </w:p>
-    <w:p>
-      <w:proofErr w:type="spellStart"/>
-      <w:r>
-        <w:t>fh</w:t>
-      </w:r>
-      <w:proofErr w:type="spellEnd"/>
-      <w:r>
-        <w:t xml:space="preserve"> ~ </w:t>
-      </w:r>
-      <w:proofErr w:type="spellStart"/>
-      <w:r>
-        <w:t>sample_wt</w:t>
-      </w:r>
-      <w:proofErr w:type="spellEnd"/>
-      <w:r>
-        <w:t>*</w:t>
-      </w:r>
-      <w:proofErr w:type="spellStart"/>
-      <w:r>
-        <w:t>mpa</w:t>
-      </w:r>
-      <w:proofErr w:type="spellEnd"/>
-      <w:r>
-        <w:t xml:space="preserve"> + branching + </w:t>
-      </w:r>
-      <w:proofErr w:type="spellStart"/>
-      <w:r>
-        <w:t>start_temp</w:t>
-      </w:r>
-      <w:proofErr w:type="spellEnd"/>
-      <w:r>
-        <w:t xml:space="preserve"> + </w:t>
-      </w:r>
-      <w:proofErr w:type="spellStart"/>
-      <w:r>
-        <w:t>stem_sav</w:t>
-      </w:r>
-      <w:proofErr w:type="spellEnd"/>
-    </w:p>
-    <w:p>
-      <w:proofErr w:type="spellStart"/>
-      <w:r>
-        <w:t>fh</w:t>
-      </w:r>
-      <w:proofErr w:type="spellEnd"/>
-      <w:r>
-        <w:t xml:space="preserve"> ~ </w:t>
-      </w:r>
-      <w:proofErr w:type="spellStart"/>
-      <w:r>
-        <w:t>sample_wt</w:t>
-      </w:r>
-      <w:proofErr w:type="spellEnd"/>
-      <w:r>
-        <w:t>*</w:t>
-      </w:r>
-      <w:proofErr w:type="spellStart"/>
-      <w:r>
-        <w:t>mpa</w:t>
-      </w:r>
-      <w:proofErr w:type="spellEnd"/>
-      <w:r>
-        <w:t xml:space="preserve"> + branching + </w:t>
-      </w:r>
-      <w:proofErr w:type="spellStart"/>
-      <w:r>
-        <w:t>start_temp</w:t>
-      </w:r>
-      <w:proofErr w:type="spellEnd"/>
-      <w:r>
-        <w:t xml:space="preserve"> + </w:t>
-      </w:r>
-      <w:proofErr w:type="spellStart"/>
-      <w:r>
-        <w:t>stem_sav</w:t>
-      </w:r>
-      <w:proofErr w:type="spellEnd"/>
-      <w:r>
-        <w:t xml:space="preserve"> + thickness</w:t>
-      </w:r>
-    </w:p>
-    <w:p>
-      <w:proofErr w:type="spellStart"/>
-      <w:r>
-        <w:t>fh</w:t>
-      </w:r>
-      <w:proofErr w:type="spellEnd"/>
-      <w:r>
-        <w:t xml:space="preserve"> ~ </w:t>
-      </w:r>
-      <w:proofErr w:type="spellStart"/>
-      <w:r>
-        <w:t>sample_wt</w:t>
-      </w:r>
-      <w:proofErr w:type="spellEnd"/>
-      <w:r>
-        <w:t>*</w:t>
-      </w:r>
-      <w:proofErr w:type="spellStart"/>
-      <w:r>
-        <w:t>mpa</w:t>
-      </w:r>
-      <w:proofErr w:type="spellEnd"/>
-      <w:r>
-        <w:t xml:space="preserve"> + </w:t>
-      </w:r>
-      <w:proofErr w:type="spellStart"/>
-      <w:r>
-        <w:t>lfm</w:t>
-      </w:r>
-      <w:proofErr w:type="spellEnd"/>
-      <w:r>
-        <w:t xml:space="preserve"> + branching + </w:t>
-      </w:r>
-      <w:proofErr w:type="spellStart"/>
-      <w:r>
-        <w:t>start_temp</w:t>
-      </w:r>
-      <w:proofErr w:type="spellEnd"/>
-      <w:r>
-        <w:t xml:space="preserve"> + </w:t>
-      </w:r>
-      <w:proofErr w:type="spellStart"/>
-      <w:r>
-        <w:t>stem_sav</w:t>
-      </w:r>
-      <w:proofErr w:type="spellEnd"/>
-    </w:p>
-    <w:p>
-      <w:proofErr w:type="spellStart"/>
-      <w:r>
-        <w:t>fh</w:t>
-      </w:r>
-      <w:proofErr w:type="spellEnd"/>
-      <w:r>
-        <w:t xml:space="preserve"> ~ </w:t>
-      </w:r>
-      <w:proofErr w:type="spellStart"/>
-      <w:r>
-        <w:t>sample_wt</w:t>
-      </w:r>
-      <w:proofErr w:type="spellEnd"/>
-      <w:r>
-        <w:t>*</w:t>
-      </w:r>
-      <w:proofErr w:type="spellStart"/>
-      <w:r>
-        <w:t>mpa</w:t>
-      </w:r>
-      <w:proofErr w:type="spellEnd"/>
-      <w:r>
-        <w:t xml:space="preserve"> + branching + </w:t>
-      </w:r>
-      <w:proofErr w:type="spellStart"/>
-      <w:r>
-        <w:t>start_temp</w:t>
-      </w:r>
-      <w:proofErr w:type="spellEnd"/>
-      <w:r>
-        <w:t xml:space="preserve"> + </w:t>
-      </w:r>
-      <w:proofErr w:type="spellStart"/>
-      <w:r>
-        <w:t>stem_sav</w:t>
-      </w:r>
-      <w:proofErr w:type="spellEnd"/>
-      <w:r>
-        <w:t xml:space="preserve"> + </w:t>
-      </w:r>
-      <w:proofErr w:type="spellStart"/>
-      <w:r>
-        <w:t>leaf_sav</w:t>
-      </w:r>
-      <w:proofErr w:type="spellEnd"/>
-    </w:p>
-    <w:p>
-      <w:proofErr w:type="spellStart"/>
-      <w:r>
-        <w:t>fh</w:t>
-      </w:r>
-      <w:proofErr w:type="spellEnd"/>
-      <w:r>
-        <w:t xml:space="preserve"> ~ </w:t>
-      </w:r>
-      <w:proofErr w:type="spellStart"/>
-      <w:r>
-        <w:t>sample_wt</w:t>
-      </w:r>
-      <w:proofErr w:type="spellEnd"/>
-      <w:r>
-        <w:t>*</w:t>
-      </w:r>
-      <w:proofErr w:type="spellStart"/>
-      <w:r>
-        <w:t>mpa</w:t>
-      </w:r>
-      <w:proofErr w:type="spellEnd"/>
-      <w:r>
-        <w:t xml:space="preserve"> + LMA + branching + </w:t>
-      </w:r>
-      <w:proofErr w:type="spellStart"/>
-      <w:r>
-        <w:t>start_temp</w:t>
-      </w:r>
-      <w:proofErr w:type="spellEnd"/>
-      <w:r>
-        <w:t xml:space="preserve"> + </w:t>
-      </w:r>
-      <w:proofErr w:type="spellStart"/>
-      <w:r>
-        <w:t>stem_sav</w:t>
-      </w:r>
-      <w:proofErr w:type="spellEnd"/>
-    </w:p>
-    <w:p>
-      <w:proofErr w:type="spellStart"/>
-      <w:r>
-        <w:t>fh</w:t>
-      </w:r>
-      <w:proofErr w:type="spellEnd"/>
-      <w:r>
-        <w:t xml:space="preserve"> ~ </w:t>
-      </w:r>
-      <w:proofErr w:type="spellStart"/>
-      <w:r>
-        <w:t>sample_wt</w:t>
-      </w:r>
-      <w:proofErr w:type="spellEnd"/>
-      <w:r>
-        <w:t>*</w:t>
-      </w:r>
-      <w:proofErr w:type="spellStart"/>
-      <w:r>
-        <w:t>mpa</w:t>
-      </w:r>
-      <w:proofErr w:type="spellEnd"/>
-      <w:r>
-        <w:t xml:space="preserve"> + </w:t>
-      </w:r>
-      <w:proofErr w:type="spellStart"/>
-      <w:r>
-        <w:t>leaf_mass_ratio</w:t>
-      </w:r>
-      <w:proofErr w:type="spellEnd"/>
-      <w:r>
-        <w:t xml:space="preserve"> + branching + </w:t>
-      </w:r>
-      <w:proofErr w:type="spellStart"/>
-      <w:r>
-        <w:t>start_temp</w:t>
-      </w:r>
-      <w:proofErr w:type="spellEnd"/>
-      <w:r>
-        <w:t xml:space="preserve"> + </w:t>
-      </w:r>
-      <w:proofErr w:type="spellStart"/>
-      <w:r>
-        <w:t>stem_sav</w:t>
-      </w:r>
-      <w:proofErr w:type="spellEnd"/>
-    </w:p>
-    <w:p>
-      <w:proofErr w:type="spellStart"/>
-      <w:r>
-        <w:t>fh</w:t>
-      </w:r>
-      <w:proofErr w:type="spellEnd"/>
-      <w:r>
-        <w:t xml:space="preserve"> ~ </w:t>
-      </w:r>
-      <w:proofErr w:type="spellStart"/>
-      <w:r>
-        <w:t>sample_wt</w:t>
-      </w:r>
-      <w:proofErr w:type="spellEnd"/>
-      <w:r>
-        <w:t>*</w:t>
-      </w:r>
-      <w:proofErr w:type="spellStart"/>
-      <w:r>
-        <w:t>mpa</w:t>
-      </w:r>
-      <w:proofErr w:type="spellEnd"/>
-      <w:r>
-        <w:t xml:space="preserve"> + </w:t>
-      </w:r>
-      <w:proofErr w:type="spellStart"/>
-      <w:r>
-        <w:t>lfm</w:t>
-      </w:r>
-      <w:proofErr w:type="spellEnd"/>
-      <w:r>
-        <w:t xml:space="preserve"> + branching + </w:t>
-      </w:r>
-      <w:proofErr w:type="spellStart"/>
-      <w:r>
-        <w:t>start_temp</w:t>
-      </w:r>
-      <w:proofErr w:type="spellEnd"/>
-      <w:r>
-        <w:t xml:space="preserve"> + </w:t>
-      </w:r>
-      <w:proofErr w:type="spellStart"/>
-      <w:r>
-        <w:t>stem_sav</w:t>
-      </w:r>
-      <w:proofErr w:type="spellEnd"/>
-      <w:r>
-        <w:t xml:space="preserve"> + thickness</w:t>
-      </w:r>
-    </w:p>
-    <w:p>
-      <w:proofErr w:type="spellStart"/>
-      <w:r>
-        <w:t>fh</w:t>
-      </w:r>
-      <w:proofErr w:type="spellEnd"/>
-      <w:r>
-        <w:t xml:space="preserve"> ~ </w:t>
-      </w:r>
-      <w:proofErr w:type="spellStart"/>
-      <w:r>
-        <w:t>sample_wt</w:t>
-      </w:r>
-      <w:proofErr w:type="spellEnd"/>
-      <w:r>
-        <w:t>*</w:t>
-      </w:r>
-      <w:proofErr w:type="spellStart"/>
-      <w:r>
-        <w:t>mpa</w:t>
-      </w:r>
-      <w:proofErr w:type="spellEnd"/>
-      <w:r>
-        <w:t xml:space="preserve"> + branching + </w:t>
-      </w:r>
-      <w:proofErr w:type="spellStart"/>
-      <w:r>
-        <w:t>start_temp</w:t>
-      </w:r>
-      <w:proofErr w:type="spellEnd"/>
-      <w:r>
-        <w:t xml:space="preserve"> + </w:t>
-      </w:r>
-      <w:proofErr w:type="spellStart"/>
-      <w:r>
-        <w:t>dmc</w:t>
-      </w:r>
-      <w:proofErr w:type="spellEnd"/>
-      <w:r>
-        <w:t xml:space="preserve"> + </w:t>
-      </w:r>
-      <w:proofErr w:type="spellStart"/>
-      <w:r>
-        <w:t>stem_sav</w:t>
-      </w:r>
-      <w:proofErr w:type="spellEnd"/>
-    </w:p>
-    <w:p>
-      <w:proofErr w:type="spellStart"/>
-      <w:r>
-        <w:t>fh</w:t>
-      </w:r>
-      <w:proofErr w:type="spellEnd"/>
-      <w:r>
-        <w:t xml:space="preserve"> ~ </w:t>
-      </w:r>
-      <w:proofErr w:type="spellStart"/>
-      <w:r>
-        <w:t>sample_wt</w:t>
-      </w:r>
-      <w:proofErr w:type="spellEnd"/>
-      <w:r>
-        <w:t>*</w:t>
-      </w:r>
-      <w:proofErr w:type="spellStart"/>
-      <w:r>
-        <w:t>mpa</w:t>
-      </w:r>
-      <w:proofErr w:type="spellEnd"/>
-      <w:r>
-        <w:t xml:space="preserve"> + branching + </w:t>
-      </w:r>
-      <w:proofErr w:type="spellStart"/>
-      <w:r>
-        <w:t>start_temp</w:t>
-      </w:r>
-      <w:proofErr w:type="spellEnd"/>
-      <w:r>
-        <w:t xml:space="preserve"> + </w:t>
-      </w:r>
-      <w:proofErr w:type="spellStart"/>
-      <w:r>
-        <w:t>branch_volume</w:t>
-      </w:r>
-      <w:proofErr w:type="spellEnd"/>
-      <w:r>
-        <w:t xml:space="preserve"> + </w:t>
-      </w:r>
-      <w:proofErr w:type="spellStart"/>
-      <w:r>
-        <w:t>stem_sav</w:t>
-      </w:r>
-      <w:proofErr w:type="spellEnd"/>
     </w:p>
     <w:p/>
     <w:p>
@@ -1221,212 +627,693 @@
           <w:bCs/>
           <w:color w:val="FF0000"/>
         </w:rPr>
+        <w:t xml:space="preserve">In singular </w:t>
+      </w:r>
+      <w:proofErr w:type="spellStart"/>
+      <w:r>
+        <w:rPr>
+          <w:b/>
+          <w:bCs/>
+          <w:color w:val="FF0000"/>
+        </w:rPr>
+        <w:t>ols</w:t>
+      </w:r>
+      <w:proofErr w:type="spellEnd"/>
+      <w:r>
+        <w:rPr>
+          <w:b/>
+          <w:bCs/>
+          <w:color w:val="FF0000"/>
+        </w:rPr>
+        <w:t xml:space="preserve"> by species, </w:t>
+      </w:r>
+      <w:proofErr w:type="spellStart"/>
+      <w:r>
+        <w:rPr>
+          <w:b/>
+          <w:bCs/>
+          <w:color w:val="FF0000"/>
+        </w:rPr>
+        <w:t>lfm</w:t>
+      </w:r>
+      <w:proofErr w:type="spellEnd"/>
+      <w:r>
+        <w:rPr>
+          <w:b/>
+          <w:bCs/>
+          <w:color w:val="FF0000"/>
+        </w:rPr>
+        <w:t xml:space="preserve"> is sig and neg to ERIKAR; </w:t>
+      </w:r>
+      <w:proofErr w:type="spellStart"/>
+      <w:r>
+        <w:rPr>
+          <w:b/>
+          <w:bCs/>
+          <w:color w:val="FF0000"/>
+        </w:rPr>
+        <w:t>mpa</w:t>
+      </w:r>
+      <w:proofErr w:type="spellEnd"/>
+      <w:r>
+        <w:rPr>
+          <w:b/>
+          <w:bCs/>
+          <w:color w:val="FF0000"/>
+        </w:rPr>
+        <w:t xml:space="preserve"> is sig to </w:t>
+      </w:r>
+      <w:proofErr w:type="gramStart"/>
+      <w:r>
+        <w:rPr>
+          <w:b/>
+          <w:bCs/>
+          <w:color w:val="FF0000"/>
+        </w:rPr>
+        <w:t>none</w:t>
+      </w:r>
+      <w:proofErr w:type="gramEnd"/>
+    </w:p>
+    <w:p>
+      <w:pPr>
+        <w:rPr>
+          <w:i/>
+          <w:iCs/>
+        </w:rPr>
+      </w:pPr>
+      <w:r>
+        <w:rPr>
+          <w:i/>
+          <w:iCs/>
+          <w:highlight w:val="yellow"/>
+        </w:rPr>
+        <w:t>Why is it throwing in some seemingly random other variable? Maybe ignore, it seems like ‘</w:t>
+      </w:r>
+      <w:proofErr w:type="spellStart"/>
+      <w:r>
+        <w:rPr>
+          <w:i/>
+          <w:iCs/>
+          <w:highlight w:val="yellow"/>
+        </w:rPr>
+        <w:t>sample_wt</w:t>
+      </w:r>
+      <w:proofErr w:type="spellEnd"/>
+      <w:r>
+        <w:rPr>
+          <w:i/>
+          <w:iCs/>
+          <w:highlight w:val="yellow"/>
+        </w:rPr>
+        <w:t>*</w:t>
+      </w:r>
+      <w:proofErr w:type="spellStart"/>
+      <w:r>
+        <w:rPr>
+          <w:i/>
+          <w:iCs/>
+          <w:highlight w:val="yellow"/>
+        </w:rPr>
+        <w:t>mpa</w:t>
+      </w:r>
+      <w:proofErr w:type="spellEnd"/>
+      <w:r>
+        <w:rPr>
+          <w:i/>
+          <w:iCs/>
+          <w:highlight w:val="yellow"/>
+        </w:rPr>
+        <w:t xml:space="preserve"> + branching + </w:t>
+      </w:r>
+      <w:proofErr w:type="spellStart"/>
+      <w:r>
+        <w:rPr>
+          <w:i/>
+          <w:iCs/>
+          <w:highlight w:val="yellow"/>
+        </w:rPr>
+        <w:t>start_temp</w:t>
+      </w:r>
+      <w:proofErr w:type="spellEnd"/>
+      <w:r>
+        <w:rPr>
+          <w:i/>
+          <w:iCs/>
+          <w:highlight w:val="yellow"/>
+        </w:rPr>
+        <w:t xml:space="preserve"> + </w:t>
+      </w:r>
+      <w:proofErr w:type="spellStart"/>
+      <w:r>
+        <w:rPr>
+          <w:i/>
+          <w:iCs/>
+          <w:highlight w:val="yellow"/>
+        </w:rPr>
+        <w:t>stem_sav</w:t>
+      </w:r>
+      <w:proofErr w:type="spellEnd"/>
+      <w:r>
+        <w:rPr>
+          <w:i/>
+          <w:iCs/>
+          <w:highlight w:val="yellow"/>
+        </w:rPr>
+        <w:t>’ is the core/base…</w:t>
+      </w:r>
+    </w:p>
+    <w:p/>
+    <w:p>
+      <w:r>
+        <w:t xml:space="preserve">FH increases with </w:t>
+      </w:r>
+      <w:proofErr w:type="gramStart"/>
+      <w:r>
+        <w:t>Mass</w:t>
+      </w:r>
+      <w:proofErr w:type="gramEnd"/>
+    </w:p>
+    <w:p>
+      <w:r>
+        <w:t xml:space="preserve">FH increases </w:t>
+      </w:r>
+      <w:r>
+        <w:t xml:space="preserve">Drought </w:t>
+      </w:r>
+      <w:proofErr w:type="gramStart"/>
+      <w:r>
+        <w:t>stress</w:t>
+      </w:r>
+      <w:proofErr w:type="gramEnd"/>
+    </w:p>
+    <w:p>
+      <w:r>
+        <w:t xml:space="preserve">FH decreases with larger, </w:t>
+      </w:r>
+      <w:proofErr w:type="spellStart"/>
+      <w:r>
+        <w:t>droughteder</w:t>
+      </w:r>
+      <w:proofErr w:type="spellEnd"/>
+      <w:r>
+        <w:t xml:space="preserve"> (unexpected)</w:t>
+      </w:r>
+    </w:p>
+    <w:p>
+      <w:pPr>
+        <w:rPr>
+          <w:i/>
+          <w:iCs/>
+        </w:rPr>
+      </w:pPr>
+      <w:r>
+        <w:rPr>
+          <w:i/>
+          <w:iCs/>
+        </w:rPr>
+        <w:t xml:space="preserve">FH increases with larger, higher </w:t>
+      </w:r>
+      <w:proofErr w:type="spellStart"/>
+      <w:r>
+        <w:rPr>
+          <w:i/>
+          <w:iCs/>
+        </w:rPr>
+        <w:t>lfm</w:t>
+      </w:r>
+      <w:proofErr w:type="spellEnd"/>
+      <w:r>
+        <w:rPr>
+          <w:i/>
+          <w:iCs/>
+        </w:rPr>
+        <w:t xml:space="preserve"> (unexpected)</w:t>
+      </w:r>
+    </w:p>
+    <w:p>
+      <w:r>
+        <w:t xml:space="preserve">FH decreases with Stem SAV - larger flames with thinner </w:t>
+      </w:r>
+      <w:proofErr w:type="gramStart"/>
+      <w:r>
+        <w:t>stems</w:t>
+      </w:r>
+      <w:proofErr w:type="gramEnd"/>
+    </w:p>
+    <w:p>
+      <w:r>
+        <w:t xml:space="preserve">FH increases with start </w:t>
+      </w:r>
+      <w:proofErr w:type="gramStart"/>
+      <w:r>
+        <w:t>temp</w:t>
+      </w:r>
+      <w:proofErr w:type="gramEnd"/>
+    </w:p>
+    <w:p>
+      <w:r>
+        <w:t xml:space="preserve">FH increases with more branches per stem </w:t>
+      </w:r>
+      <w:proofErr w:type="gramStart"/>
+      <w:r>
+        <w:t>length</w:t>
+      </w:r>
+      <w:proofErr w:type="gramEnd"/>
+    </w:p>
+    <w:p>
+      <w:r>
+        <w:t xml:space="preserve">FH increases with larger, branchier </w:t>
+      </w:r>
+      <w:proofErr w:type="gramStart"/>
+      <w:r>
+        <w:t>samples</w:t>
+      </w:r>
+      <w:proofErr w:type="gramEnd"/>
+    </w:p>
+    <w:p/>
+    <w:p>
+      <w:pPr>
+        <w:rPr>
+          <w:b/>
+          <w:bCs/>
+        </w:rPr>
+      </w:pPr>
+      <w:r>
+        <w:rPr>
+          <w:b/>
+          <w:bCs/>
+        </w:rPr>
+        <w:t>Insights:</w:t>
+      </w:r>
+    </w:p>
+    <w:p>
+      <w:pPr>
+        <w:rPr>
+          <w:highlight w:val="yellow"/>
+        </w:rPr>
+      </w:pPr>
+      <w:r>
+        <w:rPr>
+          <w:highlight w:val="yellow"/>
+        </w:rPr>
+        <w:t>The 1st order relationships generally make sense:</w:t>
+      </w:r>
+    </w:p>
+    <w:p>
+      <w:pPr>
+        <w:rPr>
+          <w:highlight w:val="yellow"/>
+        </w:rPr>
+      </w:pPr>
+      <w:r>
+        <w:rPr>
+          <w:highlight w:val="yellow"/>
+        </w:rPr>
+        <w:t xml:space="preserve">- </w:t>
+      </w:r>
+      <w:r>
+        <w:rPr>
+          <w:b/>
+          <w:bCs/>
+          <w:i/>
+          <w:iCs/>
+          <w:highlight w:val="yellow"/>
+        </w:rPr>
+        <w:t>Larger flames with thinner stems</w:t>
+      </w:r>
+      <w:r>
+        <w:rPr>
+          <w:b/>
+          <w:bCs/>
+          <w:i/>
+          <w:iCs/>
+          <w:highlight w:val="yellow"/>
+        </w:rPr>
+        <w:t xml:space="preserve"> </w:t>
+      </w:r>
+      <w:r>
+        <w:rPr>
+          <w:b/>
+          <w:bCs/>
+          <w:i/>
+          <w:iCs/>
+          <w:highlight w:val="yellow"/>
+        </w:rPr>
+        <w:t>and larger samples</w:t>
+      </w:r>
+      <w:r>
+        <w:rPr>
+          <w:highlight w:val="yellow"/>
+        </w:rPr>
+        <w:t xml:space="preserve"> </w:t>
+      </w:r>
+      <w:r>
+        <w:rPr>
+          <w:highlight w:val="yellow"/>
+        </w:rPr>
+        <w:t>make</w:t>
+      </w:r>
+      <w:r>
+        <w:rPr>
+          <w:highlight w:val="yellow"/>
+        </w:rPr>
+        <w:t xml:space="preserve"> sense at this scale. Thinner stems for our samples likely meant more herbaceous stems that could be consumed by flaming ignition - thicker, woodier stems typically did not catch on fire but maybe smoldered later.</w:t>
+      </w:r>
+      <w:r>
+        <w:rPr>
+          <w:highlight w:val="yellow"/>
+        </w:rPr>
+        <w:t xml:space="preserve"> </w:t>
+      </w:r>
+      <w:r>
+        <w:rPr>
+          <w:b/>
+          <w:bCs/>
+          <w:i/>
+          <w:iCs/>
+          <w:highlight w:val="yellow"/>
+        </w:rPr>
+        <w:t xml:space="preserve">At this sampling scale, </w:t>
+      </w:r>
+      <w:r>
+        <w:rPr>
+          <w:b/>
+          <w:bCs/>
+          <w:i/>
+          <w:iCs/>
+          <w:highlight w:val="yellow"/>
+        </w:rPr>
+        <w:t xml:space="preserve">larger and </w:t>
+      </w:r>
+      <w:r>
+        <w:rPr>
+          <w:b/>
+          <w:bCs/>
+          <w:i/>
+          <w:iCs/>
+          <w:highlight w:val="yellow"/>
+        </w:rPr>
+        <w:t>more herbaceous means more material combusting simultaneously = larger flames</w:t>
+      </w:r>
+      <w:r>
+        <w:rPr>
+          <w:highlight w:val="yellow"/>
+        </w:rPr>
+        <w:t>.</w:t>
+      </w:r>
+    </w:p>
+    <w:p>
+      <w:pPr>
+        <w:rPr>
+          <w:highlight w:val="yellow"/>
+        </w:rPr>
+      </w:pPr>
+      <w:r>
+        <w:rPr>
+          <w:highlight w:val="yellow"/>
+        </w:rPr>
         <w:lastRenderedPageBreak/>
-        <w:t xml:space="preserve">In singular </w:t>
-      </w:r>
-      <w:proofErr w:type="spellStart"/>
-      <w:r>
-        <w:rPr>
-          <w:b/>
-          <w:bCs/>
-          <w:color w:val="FF0000"/>
-        </w:rPr>
-        <w:t>ols</w:t>
-      </w:r>
-      <w:proofErr w:type="spellEnd"/>
-      <w:r>
-        <w:rPr>
-          <w:b/>
-          <w:bCs/>
-          <w:color w:val="FF0000"/>
-        </w:rPr>
-        <w:t xml:space="preserve"> by species, </w:t>
-      </w:r>
-      <w:proofErr w:type="spellStart"/>
-      <w:r>
-        <w:rPr>
-          <w:b/>
-          <w:bCs/>
-          <w:color w:val="FF0000"/>
-        </w:rPr>
+        <w:t xml:space="preserve">- Why </w:t>
+      </w:r>
+      <w:r>
+        <w:rPr>
+          <w:highlight w:val="yellow"/>
+        </w:rPr>
+        <w:t xml:space="preserve">FH decreases with larger, </w:t>
+      </w:r>
+      <w:proofErr w:type="spellStart"/>
+      <w:r>
+        <w:rPr>
+          <w:highlight w:val="yellow"/>
+        </w:rPr>
+        <w:t>droughteder</w:t>
+      </w:r>
+      <w:proofErr w:type="spellEnd"/>
+      <w:r>
+        <w:rPr>
+          <w:highlight w:val="yellow"/>
+        </w:rPr>
+        <w:t xml:space="preserve"> (unexpected)</w:t>
+      </w:r>
+      <w:r>
+        <w:rPr>
+          <w:highlight w:val="yellow"/>
+        </w:rPr>
+        <w:t xml:space="preserve">? </w:t>
+      </w:r>
+      <w:proofErr w:type="spellStart"/>
+      <w:r>
+        <w:rPr>
+          <w:highlight w:val="yellow"/>
+        </w:rPr>
+        <w:t>mpaXmass</w:t>
+      </w:r>
+      <w:proofErr w:type="spellEnd"/>
+      <w:r>
+        <w:rPr>
+          <w:highlight w:val="yellow"/>
+        </w:rPr>
+        <w:t xml:space="preserve"> among species is relatively flat, </w:t>
+      </w:r>
+      <w:proofErr w:type="spellStart"/>
+      <w:r>
+        <w:rPr>
+          <w:highlight w:val="yellow"/>
+        </w:rPr>
+        <w:t>fh</w:t>
+      </w:r>
+      <w:proofErr w:type="spellEnd"/>
+      <w:r>
+        <w:rPr>
+          <w:highlight w:val="yellow"/>
+        </w:rPr>
+        <w:t xml:space="preserve"> vs </w:t>
+      </w:r>
+      <w:proofErr w:type="spellStart"/>
+      <w:r>
+        <w:rPr>
+          <w:highlight w:val="yellow"/>
+        </w:rPr>
+        <w:t>mpaXmass</w:t>
+      </w:r>
+      <w:proofErr w:type="spellEnd"/>
+      <w:r>
+        <w:rPr>
+          <w:highlight w:val="yellow"/>
+        </w:rPr>
+        <w:t xml:space="preserve"> -&gt; tight cluster, relationship driven by </w:t>
+      </w:r>
+      <w:proofErr w:type="gramStart"/>
+      <w:r>
+        <w:rPr>
+          <w:highlight w:val="yellow"/>
+        </w:rPr>
+        <w:t>outliers !!</w:t>
+      </w:r>
+      <w:proofErr w:type="gramEnd"/>
+    </w:p>
+    <w:p>
+      <w:pPr>
+        <w:rPr>
+          <w:b/>
+          <w:bCs/>
+        </w:rPr>
+      </w:pPr>
+      <w:r>
+        <w:rPr>
+          <w:highlight w:val="yellow"/>
+        </w:rPr>
+        <w:t xml:space="preserve">- </w:t>
+      </w:r>
+      <w:r>
+        <w:rPr>
+          <w:b/>
+          <w:bCs/>
+          <w:highlight w:val="yellow"/>
+        </w:rPr>
+        <w:t xml:space="preserve">Decision – do not use </w:t>
+      </w:r>
+      <w:proofErr w:type="spellStart"/>
+      <w:r>
+        <w:rPr>
+          <w:b/>
+          <w:bCs/>
+          <w:highlight w:val="yellow"/>
+        </w:rPr>
+        <w:t>mpaXmass</w:t>
+      </w:r>
+      <w:proofErr w:type="spellEnd"/>
+    </w:p>
+    <w:p/>
+    <w:p>
+      <w:r>
+        <w:t>The interaction does not make sense and indicates possible beguiling effects from species.</w:t>
+      </w:r>
+    </w:p>
+    <w:p/>
+    <w:p>
+      <w:r>
+        <w:t xml:space="preserve">Look at species boxplots for </w:t>
+      </w:r>
+      <w:proofErr w:type="spellStart"/>
+      <w:r>
+        <w:t>fh</w:t>
+      </w:r>
+      <w:proofErr w:type="spellEnd"/>
+      <w:r>
+        <w:t xml:space="preserve">, </w:t>
+      </w:r>
+      <w:proofErr w:type="spellStart"/>
+      <w:r>
         <w:t>lfm</w:t>
       </w:r>
       <w:proofErr w:type="spellEnd"/>
       <w:r>
-        <w:rPr>
-          <w:b/>
-          <w:bCs/>
-          <w:color w:val="FF0000"/>
-        </w:rPr>
-        <w:t xml:space="preserve"> is sig and neg to ERIKAR; </w:t>
-      </w:r>
-      <w:proofErr w:type="spellStart"/>
-      <w:r>
-        <w:rPr>
-          <w:b/>
-          <w:bCs/>
-          <w:color w:val="FF0000"/>
-        </w:rPr>
+        <w:t xml:space="preserve">, </w:t>
+      </w:r>
+      <w:proofErr w:type="spellStart"/>
+      <w:r>
         <w:t>mpa</w:t>
       </w:r>
       <w:proofErr w:type="spellEnd"/>
       <w:r>
-        <w:rPr>
-          <w:b/>
-          <w:bCs/>
-          <w:color w:val="FF0000"/>
-        </w:rPr>
-        <w:t xml:space="preserve"> is sig to </w:t>
+        <w:t xml:space="preserve">, mass, branching, </w:t>
       </w:r>
       <w:proofErr w:type="gramStart"/>
       <w:r>
-        <w:rPr>
-          <w:b/>
-          <w:bCs/>
-          <w:color w:val="FF0000"/>
-        </w:rPr>
-        <w:t>none</w:t>
+        <w:t>sav</w:t>
       </w:r>
       <w:proofErr w:type="gramEnd"/>
     </w:p>
     <w:p>
-      <w:pPr>
-        <w:rPr>
-          <w:i/>
-          <w:iCs/>
-        </w:rPr>
-      </w:pPr>
-      <w:r>
-        <w:rPr>
-          <w:i/>
-          <w:iCs/>
-          <w:highlight w:val="yellow"/>
-        </w:rPr>
-        <w:t>Why is it throwing in some seemingly random other variable? Maybe ignore, it seems like ‘</w:t>
-      </w:r>
-      <w:proofErr w:type="spellStart"/>
-      <w:r>
-        <w:rPr>
-          <w:i/>
-          <w:iCs/>
-          <w:highlight w:val="yellow"/>
-        </w:rPr>
-        <w:t>sample_wt</w:t>
-      </w:r>
-      <w:proofErr w:type="spellEnd"/>
-      <w:r>
-        <w:rPr>
-          <w:i/>
-          <w:iCs/>
-          <w:highlight w:val="yellow"/>
-        </w:rPr>
-        <w:t>*</w:t>
-      </w:r>
-      <w:proofErr w:type="spellStart"/>
-      <w:r>
-        <w:rPr>
-          <w:i/>
-          <w:iCs/>
-          <w:highlight w:val="yellow"/>
-        </w:rPr>
-        <w:t>mpa</w:t>
-      </w:r>
-      <w:proofErr w:type="spellEnd"/>
-      <w:r>
-        <w:rPr>
-          <w:i/>
-          <w:iCs/>
-          <w:highlight w:val="yellow"/>
-        </w:rPr>
-        <w:t xml:space="preserve"> + branching + </w:t>
-      </w:r>
-      <w:proofErr w:type="spellStart"/>
-      <w:r>
-        <w:rPr>
-          <w:i/>
-          <w:iCs/>
-          <w:highlight w:val="yellow"/>
-        </w:rPr>
-        <w:t>start_temp</w:t>
-      </w:r>
-      <w:proofErr w:type="spellEnd"/>
-      <w:r>
-        <w:rPr>
-          <w:i/>
-          <w:iCs/>
-          <w:highlight w:val="yellow"/>
-        </w:rPr>
-        <w:t xml:space="preserve"> + </w:t>
-      </w:r>
-      <w:proofErr w:type="spellStart"/>
-      <w:r>
-        <w:rPr>
-          <w:i/>
-          <w:iCs/>
-          <w:highlight w:val="yellow"/>
-        </w:rPr>
-        <w:t>stem_sav</w:t>
-      </w:r>
-      <w:proofErr w:type="spellEnd"/>
-      <w:r>
-        <w:rPr>
-          <w:i/>
-          <w:iCs/>
-          <w:highlight w:val="yellow"/>
-        </w:rPr>
-        <w:t>’ is the core/base…</w:t>
+      <w:r>
+        <w:t>- plotting `</w:t>
+      </w:r>
+      <w:proofErr w:type="spellStart"/>
+      <w:r>
+        <w:t>mpaXmass</w:t>
+      </w:r>
+      <w:proofErr w:type="spellEnd"/>
+      <w:r>
+        <w:t>` by species - there is NOT a clear pattern except for HETARB which is low.</w:t>
+      </w:r>
+    </w:p>
+    <w:p>
+      <w:r>
+        <w:t>- there is a much clearer species pattern for `</w:t>
+      </w:r>
+      <w:proofErr w:type="spellStart"/>
+      <w:r>
+        <w:t>lfmXmass</w:t>
+      </w:r>
+      <w:proofErr w:type="spellEnd"/>
+      <w:r>
+        <w:t>`</w:t>
+      </w:r>
+    </w:p>
+    <w:p>
+      <w:r>
+        <w:t xml:space="preserve">- the </w:t>
+      </w:r>
+      <w:proofErr w:type="spellStart"/>
+      <w:r>
+        <w:t>regplot</w:t>
+      </w:r>
+      <w:proofErr w:type="spellEnd"/>
+      <w:r>
+        <w:t xml:space="preserve"> for `</w:t>
+      </w:r>
+      <w:proofErr w:type="spellStart"/>
+      <w:r>
+        <w:t>mpaXmass</w:t>
+      </w:r>
+      <w:proofErr w:type="spellEnd"/>
+      <w:r>
+        <w:t>` looks dubious, `</w:t>
+      </w:r>
+      <w:proofErr w:type="spellStart"/>
+      <w:r>
+        <w:t>lfmXmass</w:t>
+      </w:r>
+      <w:proofErr w:type="spellEnd"/>
+      <w:r>
+        <w:t>` also clearer here</w:t>
+      </w:r>
+    </w:p>
+    <w:p>
+      <w:r>
+        <w:t>- THE SIGN FOR `</w:t>
+      </w:r>
+      <w:proofErr w:type="spellStart"/>
+      <w:r>
+        <w:t>lfmXmass</w:t>
+      </w:r>
+      <w:proofErr w:type="spellEnd"/>
+      <w:r>
+        <w:t>` is wrong, but likely driven by interspecific patterns look at CEAGRI, MALLAU, ERIKAR - nice clear story!!</w:t>
       </w:r>
     </w:p>
     <w:p/>
     <w:p>
-      <w:r>
-        <w:t xml:space="preserve">FH increases with </w:t>
-      </w:r>
-      <w:proofErr w:type="gramStart"/>
-      <w:r>
-        <w:t>Mass</w:t>
-      </w:r>
-      <w:proofErr w:type="gramEnd"/>
-    </w:p>
-    <w:p>
-      <w:r>
-        <w:t xml:space="preserve">FH increases </w:t>
-      </w:r>
-      <w:r>
-        <w:t xml:space="preserve">Drought </w:t>
-      </w:r>
-      <w:proofErr w:type="gramStart"/>
-      <w:r>
-        <w:t>stress</w:t>
-      </w:r>
-      <w:proofErr w:type="gramEnd"/>
-    </w:p>
-    <w:p>
-      <w:r>
-        <w:t xml:space="preserve">FH decreases with larger, </w:t>
-      </w:r>
-      <w:proofErr w:type="spellStart"/>
-      <w:r>
-        <w:t>droughteder</w:t>
-      </w:r>
-      <w:proofErr w:type="spellEnd"/>
-      <w:r>
-        <w:t xml:space="preserve"> (unexpected)</w:t>
-      </w:r>
-    </w:p>
-    <w:p>
-      <w:pPr>
-        <w:rPr>
-          <w:i/>
-          <w:iCs/>
-        </w:rPr>
-      </w:pPr>
-      <w:r>
-        <w:rPr>
-          <w:i/>
-          <w:iCs/>
-        </w:rPr>
-        <w:t xml:space="preserve">FH increases with larger, higher </w:t>
+      <w:pPr>
+        <w:rPr>
+          <w:b/>
+          <w:bCs/>
+        </w:rPr>
+      </w:pPr>
+      <w:r>
+        <w:rPr>
+          <w:b/>
+          <w:bCs/>
+        </w:rPr>
+        <w:t xml:space="preserve">Examining the relationship </w:t>
+      </w:r>
+      <w:proofErr w:type="spellStart"/>
+      <w:r>
+        <w:rPr>
+          <w:b/>
+          <w:bCs/>
+        </w:rPr>
+        <w:t>fh~LFM</w:t>
+      </w:r>
+      <w:proofErr w:type="spellEnd"/>
+      <w:r>
+        <w:rPr>
+          <w:b/>
+          <w:bCs/>
+        </w:rPr>
+        <w:t xml:space="preserve"> for each species:</w:t>
+      </w:r>
+    </w:p>
+    <w:p>
+      <w:pPr>
+        <w:rPr>
+          <w:i/>
+          <w:iCs/>
+        </w:rPr>
+      </w:pPr>
+      <w:r>
+        <w:rPr>
+          <w:i/>
+          <w:iCs/>
+        </w:rPr>
+        <w:t xml:space="preserve">Simple OLS Model, no mixed effects, examining </w:t>
+      </w:r>
+      <w:proofErr w:type="spellStart"/>
+      <w:r>
+        <w:rPr>
+          <w:i/>
+          <w:iCs/>
+        </w:rPr>
+        <w:t>pvalue</w:t>
+      </w:r>
+      <w:proofErr w:type="spellEnd"/>
+      <w:r>
+        <w:rPr>
+          <w:i/>
+          <w:iCs/>
+        </w:rPr>
+        <w:t xml:space="preserve"> for </w:t>
       </w:r>
       <w:proofErr w:type="spellStart"/>
       <w:r>
@@ -1442,48 +1329,84 @@
           <w:i/>
           <w:iCs/>
         </w:rPr>
-        <w:t xml:space="preserve"> (unexpected)</w:t>
-      </w:r>
-    </w:p>
-    <w:p>
-      <w:r>
-        <w:t xml:space="preserve">FH decreases with Stem SAV - larger flames with thinner </w:t>
-      </w:r>
-      <w:proofErr w:type="gramStart"/>
-      <w:r>
-        <w:t>stems</w:t>
-      </w:r>
-      <w:proofErr w:type="gramEnd"/>
-    </w:p>
-    <w:p>
-      <w:r>
-        <w:t xml:space="preserve">FH increases with start </w:t>
-      </w:r>
-      <w:proofErr w:type="gramStart"/>
-      <w:r>
-        <w:t>temp</w:t>
-      </w:r>
-      <w:proofErr w:type="gramEnd"/>
-    </w:p>
-    <w:p>
-      <w:r>
-        <w:t xml:space="preserve">FH increases with more branches per stem </w:t>
-      </w:r>
-      <w:proofErr w:type="gramStart"/>
-      <w:r>
-        <w:t>length</w:t>
-      </w:r>
-      <w:proofErr w:type="gramEnd"/>
-    </w:p>
-    <w:p>
-      <w:r>
-        <w:t xml:space="preserve">FH increases with larger, branchier </w:t>
-      </w:r>
-      <w:proofErr w:type="gramStart"/>
-      <w:r>
-        <w:t>samples</w:t>
-      </w:r>
-      <w:proofErr w:type="gramEnd"/>
+        <w:t xml:space="preserve"> and coef.</w:t>
+      </w:r>
+    </w:p>
+    <w:p>
+      <w:pPr>
+        <w:rPr>
+          <w:b/>
+          <w:bCs/>
+          <w:i/>
+          <w:iCs/>
+        </w:rPr>
+      </w:pPr>
+      <w:r>
+        <w:t xml:space="preserve">- Negative and sig (expected) </w:t>
+      </w:r>
+      <w:r>
+        <w:t>–</w:t>
+      </w:r>
+      <w:r>
+        <w:t xml:space="preserve"> </w:t>
+      </w:r>
+      <w:r>
+        <w:t>ERIKAR</w:t>
+      </w:r>
+      <w:r>
+        <w:t xml:space="preserve"> -&gt; </w:t>
+      </w:r>
+      <w:r>
+        <w:rPr>
+          <w:b/>
+          <w:bCs/>
+          <w:i/>
+          <w:iCs/>
+        </w:rPr>
+        <w:t>ERIKAR also had the largest 25% to 75% range of all species</w:t>
+      </w:r>
+    </w:p>
+    <w:p>
+      <w:r>
+        <w:t xml:space="preserve">- Negative NOT sig (expected) </w:t>
+      </w:r>
+      <w:r>
+        <w:t>–</w:t>
+      </w:r>
+      <w:r>
+        <w:t xml:space="preserve"> </w:t>
+      </w:r>
+      <w:r>
+        <w:t>ARCDEN, SALLEU</w:t>
+      </w:r>
+    </w:p>
+    <w:p>
+      <w:r>
+        <w:t xml:space="preserve">- Positive NOT sig (unexpected) </w:t>
+      </w:r>
+      <w:r>
+        <w:t>–</w:t>
+      </w:r>
+      <w:r>
+        <w:t xml:space="preserve"> </w:t>
+      </w:r>
+      <w:r>
+        <w:t xml:space="preserve">ARTCAL, </w:t>
+      </w:r>
+      <w:r>
+        <w:t>CEAGRI</w:t>
+      </w:r>
+      <w:r>
+        <w:t>, MALLAU, SALAPI</w:t>
+      </w:r>
+    </w:p>
+    <w:p>
+      <w:r>
+        <w:t xml:space="preserve">- Positive and sig (unexpected) </w:t>
+      </w:r>
+      <w:r>
+        <w:t xml:space="preserve">– </w:t>
+      </w:r>
     </w:p>
     <w:p/>
     <w:p>
@@ -1498,529 +1421,11 @@
           <w:b/>
           <w:bCs/>
         </w:rPr>
-        <w:t>Insights:</w:t>
-      </w:r>
-    </w:p>
-    <w:p>
-      <w:pPr>
-        <w:rPr>
-          <w:highlight w:val="yellow"/>
-        </w:rPr>
-      </w:pPr>
-      <w:r>
-        <w:rPr>
-          <w:highlight w:val="yellow"/>
-        </w:rPr>
-        <w:t>The 1st order relationships generally make sense:</w:t>
-      </w:r>
-    </w:p>
-    <w:p>
-      <w:pPr>
-        <w:rPr>
-          <w:highlight w:val="yellow"/>
-        </w:rPr>
-      </w:pPr>
-      <w:r>
-        <w:rPr>
-          <w:highlight w:val="yellow"/>
-        </w:rPr>
-        <w:t xml:space="preserve">- </w:t>
-      </w:r>
-      <w:r>
-        <w:rPr>
-          <w:b/>
-          <w:bCs/>
-          <w:i/>
-          <w:iCs/>
-          <w:highlight w:val="yellow"/>
-        </w:rPr>
-        <w:t>Larger flames with thinner stems</w:t>
-      </w:r>
-      <w:r>
-        <w:rPr>
-          <w:b/>
-          <w:bCs/>
-          <w:i/>
-          <w:iCs/>
-          <w:highlight w:val="yellow"/>
-        </w:rPr>
-        <w:t xml:space="preserve"> </w:t>
-      </w:r>
-      <w:r>
-        <w:rPr>
-          <w:b/>
-          <w:bCs/>
-          <w:i/>
-          <w:iCs/>
-          <w:highlight w:val="yellow"/>
-        </w:rPr>
-        <w:t>and larger samples</w:t>
-      </w:r>
-      <w:r>
-        <w:rPr>
-          <w:highlight w:val="yellow"/>
-        </w:rPr>
-        <w:t xml:space="preserve"> </w:t>
-      </w:r>
-      <w:r>
-        <w:rPr>
-          <w:highlight w:val="yellow"/>
-        </w:rPr>
-        <w:t>make</w:t>
-      </w:r>
-      <w:r>
-        <w:rPr>
-          <w:highlight w:val="yellow"/>
-        </w:rPr>
-        <w:t xml:space="preserve"> sense at this scale. Thinner stems for our samples likely meant more herbaceous stems that could be consumed by flaming ignition - thicker, woodier stems typically did not catch on fire but maybe smoldered later.</w:t>
-      </w:r>
-      <w:r>
-        <w:rPr>
-          <w:highlight w:val="yellow"/>
-        </w:rPr>
-        <w:t xml:space="preserve"> </w:t>
-      </w:r>
-      <w:r>
-        <w:rPr>
-          <w:b/>
-          <w:bCs/>
-          <w:i/>
-          <w:iCs/>
-          <w:highlight w:val="yellow"/>
-        </w:rPr>
-        <w:t xml:space="preserve">At this sampling scale, </w:t>
-      </w:r>
-      <w:r>
-        <w:rPr>
-          <w:b/>
-          <w:bCs/>
-          <w:i/>
-          <w:iCs/>
-          <w:highlight w:val="yellow"/>
-        </w:rPr>
-        <w:t xml:space="preserve">larger and </w:t>
-      </w:r>
-      <w:r>
-        <w:rPr>
-          <w:b/>
-          <w:bCs/>
-          <w:i/>
-          <w:iCs/>
-          <w:highlight w:val="yellow"/>
-        </w:rPr>
-        <w:t>more herbaceous means more material combusting simultaneously = larger flames</w:t>
-      </w:r>
-      <w:r>
-        <w:rPr>
-          <w:highlight w:val="yellow"/>
-        </w:rPr>
-        <w:t>.</w:t>
-      </w:r>
-    </w:p>
-    <w:p>
-      <w:pPr>
-        <w:rPr>
-          <w:highlight w:val="yellow"/>
-        </w:rPr>
-      </w:pPr>
-      <w:r>
-        <w:rPr>
-          <w:highlight w:val="yellow"/>
-        </w:rPr>
-        <w:t xml:space="preserve">- Why </w:t>
-      </w:r>
-      <w:r>
-        <w:rPr>
-          <w:highlight w:val="yellow"/>
-        </w:rPr>
-        <w:t xml:space="preserve">FH decreases with larger, </w:t>
-      </w:r>
-      <w:proofErr w:type="spellStart"/>
-      <w:r>
-        <w:rPr>
-          <w:highlight w:val="yellow"/>
-        </w:rPr>
-        <w:t>droughteder</w:t>
-      </w:r>
-      <w:proofErr w:type="spellEnd"/>
-      <w:r>
-        <w:rPr>
-          <w:highlight w:val="yellow"/>
-        </w:rPr>
-        <w:t xml:space="preserve"> (unexpected)</w:t>
-      </w:r>
-      <w:r>
-        <w:rPr>
-          <w:highlight w:val="yellow"/>
-        </w:rPr>
-        <w:t xml:space="preserve">? </w:t>
-      </w:r>
-      <w:proofErr w:type="spellStart"/>
-      <w:r>
-        <w:rPr>
-          <w:highlight w:val="yellow"/>
-        </w:rPr>
-        <w:t>mpaXmass</w:t>
-      </w:r>
-      <w:proofErr w:type="spellEnd"/>
-      <w:r>
-        <w:rPr>
-          <w:highlight w:val="yellow"/>
-        </w:rPr>
-        <w:t xml:space="preserve"> among species is relatively flat, </w:t>
-      </w:r>
-      <w:proofErr w:type="spellStart"/>
-      <w:r>
-        <w:rPr>
-          <w:highlight w:val="yellow"/>
-        </w:rPr>
-        <w:t>fh</w:t>
-      </w:r>
-      <w:proofErr w:type="spellEnd"/>
-      <w:r>
-        <w:rPr>
-          <w:highlight w:val="yellow"/>
-        </w:rPr>
-        <w:t xml:space="preserve"> vs </w:t>
-      </w:r>
-      <w:proofErr w:type="spellStart"/>
-      <w:r>
-        <w:rPr>
-          <w:highlight w:val="yellow"/>
-        </w:rPr>
-        <w:t>mpaXmass</w:t>
-      </w:r>
-      <w:proofErr w:type="spellEnd"/>
-      <w:r>
-        <w:rPr>
-          <w:highlight w:val="yellow"/>
-        </w:rPr>
-        <w:t xml:space="preserve"> -&gt; tight cluster, relationship driven by </w:t>
-      </w:r>
-      <w:proofErr w:type="gramStart"/>
-      <w:r>
-        <w:rPr>
-          <w:highlight w:val="yellow"/>
-        </w:rPr>
-        <w:t>outliers !!</w:t>
-      </w:r>
-      <w:proofErr w:type="gramEnd"/>
-    </w:p>
-    <w:p>
-      <w:pPr>
-        <w:rPr>
-          <w:b/>
-          <w:bCs/>
-        </w:rPr>
-      </w:pPr>
-      <w:r>
-        <w:rPr>
-          <w:highlight w:val="yellow"/>
-        </w:rPr>
-        <w:t xml:space="preserve">- </w:t>
-      </w:r>
-      <w:r>
-        <w:rPr>
-          <w:b/>
-          <w:bCs/>
-          <w:highlight w:val="yellow"/>
-        </w:rPr>
-        <w:t xml:space="preserve">Decision – do not use </w:t>
-      </w:r>
-      <w:proofErr w:type="spellStart"/>
-      <w:r>
-        <w:rPr>
-          <w:b/>
-          <w:bCs/>
-          <w:highlight w:val="yellow"/>
-        </w:rPr>
-        <w:t>mpaXmass</w:t>
-      </w:r>
-      <w:proofErr w:type="spellEnd"/>
-    </w:p>
-    <w:p/>
-    <w:p>
-      <w:r>
-        <w:t>The interaction does not make sense and indicates possible beguiling effects from species.</w:t>
-      </w:r>
-    </w:p>
-    <w:p/>
-    <w:p>
-      <w:r>
-        <w:t xml:space="preserve">Look at species boxplots for </w:t>
-      </w:r>
-      <w:proofErr w:type="spellStart"/>
-      <w:r>
-        <w:t>fh</w:t>
-      </w:r>
-      <w:proofErr w:type="spellEnd"/>
-      <w:r>
-        <w:t xml:space="preserve">, </w:t>
-      </w:r>
-      <w:proofErr w:type="spellStart"/>
-      <w:r>
-        <w:t>lfm</w:t>
-      </w:r>
-      <w:proofErr w:type="spellEnd"/>
-      <w:r>
-        <w:t xml:space="preserve">, </w:t>
-      </w:r>
-      <w:proofErr w:type="spellStart"/>
-      <w:r>
-        <w:t>mpa</w:t>
-      </w:r>
-      <w:proofErr w:type="spellEnd"/>
-      <w:r>
-        <w:t xml:space="preserve">, mass, branching, </w:t>
-      </w:r>
-      <w:proofErr w:type="gramStart"/>
-      <w:r>
-        <w:t>sav</w:t>
-      </w:r>
-      <w:proofErr w:type="gramEnd"/>
-    </w:p>
-    <w:p>
-      <w:r>
-        <w:t>- plotting `</w:t>
-      </w:r>
-      <w:proofErr w:type="spellStart"/>
-      <w:r>
-        <w:t>mpaXmass</w:t>
-      </w:r>
-      <w:proofErr w:type="spellEnd"/>
-      <w:r>
-        <w:t>` by species - there is NOT a clear pattern except for HETARB which is low.</w:t>
-      </w:r>
-    </w:p>
-    <w:p>
-      <w:r>
-        <w:t>- there is a much clearer species pattern for `</w:t>
-      </w:r>
-      <w:proofErr w:type="spellStart"/>
-      <w:r>
-        <w:t>lfmXmass</w:t>
-      </w:r>
-      <w:proofErr w:type="spellEnd"/>
-      <w:r>
-        <w:t>`</w:t>
-      </w:r>
-    </w:p>
-    <w:p>
-      <w:r>
-        <w:t xml:space="preserve">- the </w:t>
-      </w:r>
-      <w:proofErr w:type="spellStart"/>
-      <w:r>
-        <w:t>regplot</w:t>
-      </w:r>
-      <w:proofErr w:type="spellEnd"/>
-      <w:r>
-        <w:t xml:space="preserve"> for `</w:t>
-      </w:r>
-      <w:proofErr w:type="spellStart"/>
-      <w:r>
-        <w:t>mpaXmass</w:t>
-      </w:r>
-      <w:proofErr w:type="spellEnd"/>
-      <w:r>
-        <w:t>` looks dubious, `</w:t>
-      </w:r>
-      <w:proofErr w:type="spellStart"/>
-      <w:r>
-        <w:t>lfmXmass</w:t>
-      </w:r>
-      <w:proofErr w:type="spellEnd"/>
-      <w:r>
-        <w:t>` also clearer here</w:t>
-      </w:r>
-    </w:p>
-    <w:p>
-      <w:r>
-        <w:t>- THE SIGN FOR `</w:t>
-      </w:r>
-      <w:proofErr w:type="spellStart"/>
-      <w:r>
-        <w:t>lfmXmass</w:t>
-      </w:r>
-      <w:proofErr w:type="spellEnd"/>
-      <w:r>
-        <w:t>` is wrong, but likely driven by interspecific patterns look at CEAGRI, MALLAU, ERIKAR - nice clear story!!</w:t>
-      </w:r>
-    </w:p>
-    <w:p/>
-    <w:p>
-      <w:pPr>
-        <w:rPr>
-          <w:b/>
-          <w:bCs/>
-        </w:rPr>
-      </w:pPr>
-      <w:r>
-        <w:rPr>
-          <w:b/>
-          <w:bCs/>
-        </w:rPr>
-        <w:t xml:space="preserve">Examining the relationship </w:t>
-      </w:r>
-      <w:proofErr w:type="spellStart"/>
-      <w:r>
-        <w:rPr>
-          <w:b/>
-          <w:bCs/>
-        </w:rPr>
-        <w:t>fh~LFM</w:t>
-      </w:r>
-      <w:proofErr w:type="spellEnd"/>
-      <w:r>
-        <w:rPr>
-          <w:b/>
-          <w:bCs/>
-        </w:rPr>
-        <w:t xml:space="preserve"> for each species:</w:t>
-      </w:r>
-    </w:p>
-    <w:p>
-      <w:pPr>
-        <w:rPr>
-          <w:i/>
-          <w:iCs/>
-        </w:rPr>
-      </w:pPr>
-      <w:r>
-        <w:rPr>
-          <w:i/>
-          <w:iCs/>
-        </w:rPr>
-        <w:t xml:space="preserve">Simple OLS Model, no mixed effects, examining </w:t>
-      </w:r>
-      <w:proofErr w:type="spellStart"/>
-      <w:r>
-        <w:rPr>
-          <w:i/>
-          <w:iCs/>
-        </w:rPr>
-        <w:t>pvalue</w:t>
-      </w:r>
-      <w:proofErr w:type="spellEnd"/>
-      <w:r>
-        <w:rPr>
-          <w:i/>
-          <w:iCs/>
-        </w:rPr>
-        <w:t xml:space="preserve"> for </w:t>
-      </w:r>
-      <w:proofErr w:type="spellStart"/>
-      <w:r>
-        <w:rPr>
-          <w:i/>
-          <w:iCs/>
-        </w:rPr>
-        <w:t>lfm</w:t>
-      </w:r>
-      <w:proofErr w:type="spellEnd"/>
-      <w:r>
-        <w:rPr>
-          <w:i/>
-          <w:iCs/>
-        </w:rPr>
-        <w:t xml:space="preserve"> and coef.</w:t>
-      </w:r>
-    </w:p>
-    <w:p>
-      <w:pPr>
-        <w:rPr>
-          <w:b/>
-          <w:bCs/>
-          <w:i/>
-          <w:iCs/>
-        </w:rPr>
-      </w:pPr>
-      <w:r>
-        <w:t xml:space="preserve">- Negative and sig (expected) </w:t>
-      </w:r>
-      <w:r>
-        <w:t>–</w:t>
-      </w:r>
-      <w:r>
-        <w:t xml:space="preserve"> </w:t>
-      </w:r>
-      <w:r>
-        <w:t>ERIKAR</w:t>
-      </w:r>
-      <w:r>
-        <w:t xml:space="preserve"> -&gt; </w:t>
-      </w:r>
-      <w:r>
-        <w:rPr>
-          <w:b/>
-          <w:bCs/>
-          <w:i/>
-          <w:iCs/>
-        </w:rPr>
-        <w:t>ERIKAR also had the largest 25% to 75% range of all species</w:t>
-      </w:r>
-    </w:p>
-    <w:p>
-      <w:r>
-        <w:t xml:space="preserve">- Negative NOT sig (expected) </w:t>
-      </w:r>
-      <w:r>
-        <w:t>–</w:t>
-      </w:r>
-      <w:r>
-        <w:t xml:space="preserve"> </w:t>
-      </w:r>
-      <w:r>
-        <w:t>ARCDEN, SALLEU</w:t>
-      </w:r>
-    </w:p>
-    <w:p>
-      <w:r>
-        <w:t xml:space="preserve">- Positive NOT sig (unexpected) </w:t>
-      </w:r>
-      <w:r>
-        <w:t>–</w:t>
-      </w:r>
-      <w:r>
-        <w:t xml:space="preserve"> </w:t>
-      </w:r>
-      <w:r>
-        <w:t xml:space="preserve">ARTCAL, </w:t>
-      </w:r>
-      <w:r>
-        <w:t>CEAGRI</w:t>
-      </w:r>
-      <w:r>
-        <w:t>, MALLAU, SALAPI</w:t>
-      </w:r>
-    </w:p>
-    <w:p>
-      <w:r>
-        <w:t xml:space="preserve">- Positive and sig (unexpected) </w:t>
-      </w:r>
-      <w:r>
-        <w:t xml:space="preserve">– </w:t>
-      </w:r>
-    </w:p>
-    <w:p/>
-    <w:p>
-      <w:pPr>
-        <w:rPr>
-          <w:b/>
-          <w:bCs/>
-        </w:rPr>
-      </w:pPr>
-      <w:r>
-        <w:rPr>
-          <w:b/>
-          <w:bCs/>
-        </w:rPr>
         <w:t>Important Notes</w:t>
       </w:r>
     </w:p>
     <w:p>
       <w:r>
-        <w:lastRenderedPageBreak/>
         <w:t>=&gt; WETTEST and DRIEST samples were generally LIGHTER</w:t>
       </w:r>
       <w:r>
@@ -3629,7 +3034,7 @@
 </file>
 
 <file path=customXml/itemProps1.xml><?xml version="1.0" encoding="utf-8"?>
-<ds:datastoreItem xmlns:ds="http://schemas.openxmlformats.org/officeDocument/2006/customXml" ds:itemID="{F6B4C299-9F3D-F845-A864-4331737194F2}">
+<ds:datastoreItem xmlns:ds="http://schemas.openxmlformats.org/officeDocument/2006/customXml" ds:itemID="{C5A28A75-03F7-CB44-908B-5BC8423D1003}">
   <ds:schemaRefs>
     <ds:schemaRef ds:uri="http://schemas.openxmlformats.org/officeDocument/2006/bibliography"/>
   </ds:schemaRefs>

</xml_diff>